<commit_message>
improve func with count and fix templates
</commit_message>
<xml_diff>
--- a/templates/Institutional_v250507.docx
+++ b/templates/Institutional_v250507.docx
@@ -196,6 +196,7 @@
         <w:ind/>
         <w:rPr>
           <w:rFonts w:ascii="Arial" w:hAnsi="Arial" w:eastAsia="Arial" w:cs="Arial"/>
+          <w:highlight w:val="none"/>
         </w:rPr>
       </w:pPr>
       <w:r>
@@ -223,29 +224,10 @@
           <w:rFonts w:ascii="Arial" w:hAnsi="Arial" w:eastAsia="Arial" w:cs="Arial"/>
         </w:rPr>
       </w:r>
-    </w:p>
-    <w:p>
-      <w:pPr>
-        <w:pBdr/>
-        <w:tabs>
-          <w:tab w:val="left" w:leader="none" w:pos="-1440"/>
-        </w:tabs>
-        <w:spacing/>
-        <w:ind/>
-        <w:rPr>
-          <w:highlight w:val="none"/>
-        </w:rPr>
-      </w:pPr>
       <w:r>
         <w:rPr>
           <w:szCs w:val="24"/>
         </w:rPr>
-      </w:r>
-      <w:r>
-        <w:rPr>
-          <w:szCs w:val="24"/>
-        </w:rPr>
-        <w:t xml:space="preserve">{#eras_programs}</w:t>
       </w:r>
       <w:r>
         <w:rPr>
@@ -255,6 +237,35 @@
       <w:r>
         <w:rPr>
           <w:highlight w:val="none"/>
+        </w:rPr>
+      </w:r>
+      <w:r>
+        <w:rPr>
+          <w:rFonts w:ascii="Arial" w:hAnsi="Arial" w:eastAsia="Arial" w:cs="Arial"/>
+        </w:rPr>
+      </w:r>
+    </w:p>
+    <w:p>
+      <w:pPr>
+        <w:pBdr/>
+        <w:spacing w:after="0"/>
+        <w:ind/>
+        <w:rPr>
+          <w:rFonts w:ascii="Arial" w:hAnsi="Arial" w:eastAsia="Arial" w:cs="Arial"/>
+        </w:rPr>
+      </w:pPr>
+      <w:r>
+        <w:rPr>
+          <w:rFonts w:ascii="Arial" w:hAnsi="Arial" w:eastAsia="Arial" w:cs="Arial"/>
+          <w:highlight w:val="none"/>
+          <w:rtl w:val="0"/>
+        </w:rPr>
+      </w:r>
+      <w:r>
+        <w:rPr>
+          <w:rFonts w:ascii="Arial" w:hAnsi="Arial" w:eastAsia="Arial" w:cs="Arial"/>
+          <w:highlight w:val="none"/>
+          <w:rtl w:val="0"/>
         </w:rPr>
       </w:r>
     </w:p>
@@ -707,6 +718,23 @@
                 <w:sz w:val="18"/>
                 <w:szCs w:val="20"/>
               </w:rPr>
+            </w:r>
+            <w:r>
+              <w:rPr>
+                <w:rFonts w:ascii="Times New Roman" w:hAnsi="Times New Roman" w:cs="Times New Roman"/>
+                <w:color w:val="000000"/>
+                <w:sz w:val="12"/>
+                <w:szCs w:val="14"/>
+              </w:rPr>
+              <w:t xml:space="preserve">{#eras_programs}</w:t>
+            </w:r>
+            <w:r>
+              <w:rPr>
+                <w:rFonts w:ascii="Times New Roman" w:hAnsi="Times New Roman" w:cs="Times New Roman"/>
+                <w:color w:val="000000"/>
+                <w:sz w:val="18"/>
+                <w:szCs w:val="20"/>
+              </w:rPr>
               <w:t xml:space="preserve">{count}</w:t>
             </w:r>
             <w:r>
@@ -991,7 +1019,7 @@
                 <w:color w:val="000000"/>
                 <w:szCs w:val="24"/>
               </w:rPr>
-              <w:tab/>
+              <w:t xml:space="preserve">{/eras_programs}</w:t>
             </w:r>
             <w:r>
               <w:rPr>
@@ -1006,889 +1034,7 @@
                 <w:color w:val="000000"/>
                 <w:szCs w:val="24"/>
               </w:rPr>
-            </w:r>
-          </w:p>
-        </w:tc>
-      </w:tr>
-      <w:tr>
-        <w:trPr>
-          <w:trHeight w:val="320"/>
-        </w:trPr>
-        <w:tc>
-          <w:tcPr>
-            <w:shd w:val="clear" w:color="ffffff" w:fill="ffffff"/>
-            <w:tcBorders>
-              <w:top w:val="none" w:color="000000" w:sz="4" w:space="0"/>
-              <w:left w:val="single" w:color="000000" w:sz="4" w:space="0"/>
-              <w:bottom w:val="single" w:color="000000" w:sz="4" w:space="0"/>
-              <w:right w:val="single" w:color="000000" w:sz="4" w:space="0"/>
-            </w:tcBorders>
-            <w:tcW w:w="852" w:type="dxa"/>
-            <w:vAlign w:val="bottom"/>
-            <w:textDirection w:val="lrTb"/>
-            <w:noWrap/>
-          </w:tcPr>
-          <w:p>
-            <w:pPr>
-              <w:pBdr/>
-              <w:spacing w:after="0" w:line="240" w:lineRule="auto"/>
-              <w:ind/>
-              <w:rPr>
-                <w:rFonts w:ascii="Times New Roman" w:hAnsi="Times New Roman" w:cs="Times New Roman"/>
-                <w:color w:val="000000"/>
-                <w:szCs w:val="24"/>
-              </w:rPr>
-            </w:pPr>
-            <w:r>
-              <w:rPr>
-                <w:rFonts w:ascii="Times New Roman" w:hAnsi="Times New Roman" w:cs="Times New Roman"/>
-                <w:color w:val="000000"/>
-                <w:szCs w:val="24"/>
-              </w:rPr>
-              <w:t xml:space="preserve"> </w:t>
-            </w:r>
-            <w:r>
-              <w:rPr>
-                <w:rFonts w:ascii="Times New Roman" w:hAnsi="Times New Roman" w:cs="Times New Roman"/>
-                <w:color w:val="000000"/>
-                <w:szCs w:val="24"/>
-              </w:rPr>
-            </w:r>
-            <w:r>
-              <w:rPr>
-                <w:rFonts w:ascii="Times New Roman" w:hAnsi="Times New Roman" w:cs="Times New Roman"/>
-                <w:color w:val="000000"/>
-                <w:szCs w:val="24"/>
-              </w:rPr>
-            </w:r>
-          </w:p>
-        </w:tc>
-        <w:tc>
-          <w:tcPr>
-            <w:shd w:val="clear" w:color="ffffff" w:fill="ffffff"/>
-            <w:tcBorders>
-              <w:top w:val="none" w:color="000000" w:sz="4" w:space="0"/>
-              <w:left w:val="none" w:color="000000" w:sz="4" w:space="0"/>
-              <w:bottom w:val="single" w:color="000000" w:sz="4" w:space="0"/>
-              <w:right w:val="single" w:color="000000" w:sz="4" w:space="0"/>
-            </w:tcBorders>
-            <w:tcW w:w="1393" w:type="dxa"/>
-            <w:vAlign w:val="bottom"/>
-            <w:textDirection w:val="lrTb"/>
-            <w:noWrap/>
-          </w:tcPr>
-          <w:p>
-            <w:pPr>
-              <w:pBdr/>
-              <w:spacing w:after="0" w:line="240" w:lineRule="auto"/>
-              <w:ind/>
-              <w:rPr>
-                <w:rFonts w:ascii="Times New Roman" w:hAnsi="Times New Roman" w:cs="Times New Roman"/>
-                <w:color w:val="000000"/>
-                <w:szCs w:val="24"/>
-              </w:rPr>
-            </w:pPr>
-            <w:r>
-              <w:rPr>
-                <w:rFonts w:ascii="Times New Roman" w:hAnsi="Times New Roman" w:cs="Times New Roman"/>
-                <w:color w:val="000000"/>
-                <w:szCs w:val="24"/>
-              </w:rPr>
-              <w:t xml:space="preserve"> </w:t>
-            </w:r>
-            <w:r>
-              <w:rPr>
-                <w:rFonts w:ascii="Times New Roman" w:hAnsi="Times New Roman" w:cs="Times New Roman"/>
-                <w:color w:val="000000"/>
-                <w:szCs w:val="24"/>
-              </w:rPr>
-            </w:r>
-            <w:r>
-              <w:rPr>
-                <w:rFonts w:ascii="Times New Roman" w:hAnsi="Times New Roman" w:cs="Times New Roman"/>
-                <w:color w:val="000000"/>
-                <w:szCs w:val="24"/>
-              </w:rPr>
-            </w:r>
-          </w:p>
-        </w:tc>
-        <w:tc>
-          <w:tcPr>
-            <w:shd w:val="clear" w:color="ffffff" w:fill="ffffff"/>
-            <w:tcBorders>
-              <w:top w:val="none" w:color="000000" w:sz="4" w:space="0"/>
-              <w:left w:val="none" w:color="000000" w:sz="4" w:space="0"/>
-              <w:bottom w:val="single" w:color="000000" w:sz="4" w:space="0"/>
-              <w:right w:val="single" w:color="000000" w:sz="4" w:space="0"/>
-            </w:tcBorders>
-            <w:tcW w:w="4410" w:type="dxa"/>
-            <w:vAlign w:val="bottom"/>
-            <w:textDirection w:val="lrTb"/>
-            <w:noWrap/>
-          </w:tcPr>
-          <w:p>
-            <w:pPr>
-              <w:pBdr/>
-              <w:spacing w:after="0" w:line="240" w:lineRule="auto"/>
-              <w:ind/>
-              <w:rPr>
-                <w:rFonts w:ascii="Times New Roman" w:hAnsi="Times New Roman" w:cs="Times New Roman"/>
-                <w:color w:val="000000"/>
-                <w:szCs w:val="24"/>
-              </w:rPr>
-            </w:pPr>
-            <w:r>
-              <w:rPr>
-                <w:rFonts w:ascii="Times New Roman" w:hAnsi="Times New Roman" w:cs="Times New Roman"/>
-                <w:color w:val="000000"/>
-                <w:szCs w:val="24"/>
-              </w:rPr>
-              <w:t xml:space="preserve"> </w:t>
-            </w:r>
-            <w:r>
-              <w:rPr>
-                <w:rFonts w:ascii="Times New Roman" w:hAnsi="Times New Roman" w:cs="Times New Roman"/>
-                <w:color w:val="000000"/>
-                <w:szCs w:val="24"/>
-              </w:rPr>
-            </w:r>
-            <w:r>
-              <w:rPr>
-                <w:rFonts w:ascii="Times New Roman" w:hAnsi="Times New Roman" w:cs="Times New Roman"/>
-                <w:color w:val="000000"/>
-                <w:szCs w:val="24"/>
-              </w:rPr>
-            </w:r>
-          </w:p>
-        </w:tc>
-        <w:tc>
-          <w:tcPr>
-            <w:shd w:val="clear" w:color="ffffff" w:fill="ffffff"/>
-            <w:tcBorders>
-              <w:top w:val="none" w:color="000000" w:sz="4" w:space="0"/>
-              <w:left w:val="none" w:color="000000" w:sz="4" w:space="0"/>
-              <w:bottom w:val="single" w:color="000000" w:sz="4" w:space="0"/>
-              <w:right w:val="single" w:color="000000" w:sz="4" w:space="0"/>
-            </w:tcBorders>
-            <w:tcW w:w="1170" w:type="dxa"/>
-            <w:vAlign w:val="bottom"/>
-            <w:textDirection w:val="lrTb"/>
-            <w:noWrap/>
-          </w:tcPr>
-          <w:p>
-            <w:pPr>
-              <w:pBdr/>
-              <w:spacing w:after="0" w:line="240" w:lineRule="auto"/>
-              <w:ind/>
-              <w:rPr>
-                <w:rFonts w:ascii="Times New Roman" w:hAnsi="Times New Roman" w:cs="Times New Roman"/>
-                <w:color w:val="000000"/>
-                <w:szCs w:val="24"/>
-              </w:rPr>
-            </w:pPr>
-            <w:r>
-              <w:rPr>
-                <w:rFonts w:ascii="Times New Roman" w:hAnsi="Times New Roman" w:cs="Times New Roman"/>
-                <w:color w:val="000000"/>
-                <w:szCs w:val="24"/>
-              </w:rPr>
-              <w:t xml:space="preserve"> </w:t>
-            </w:r>
-            <w:r>
-              <w:rPr>
-                <w:rFonts w:ascii="Times New Roman" w:hAnsi="Times New Roman" w:cs="Times New Roman"/>
-                <w:color w:val="000000"/>
-                <w:szCs w:val="24"/>
-              </w:rPr>
-            </w:r>
-            <w:r>
-              <w:rPr>
-                <w:rFonts w:ascii="Times New Roman" w:hAnsi="Times New Roman" w:cs="Times New Roman"/>
-                <w:color w:val="000000"/>
-                <w:szCs w:val="24"/>
-              </w:rPr>
-            </w:r>
-          </w:p>
-        </w:tc>
-        <w:tc>
-          <w:tcPr>
-            <w:shd w:val="clear" w:color="ffffff" w:fill="ffffff"/>
-            <w:tcBorders>
-              <w:top w:val="none" w:color="000000" w:sz="4" w:space="0"/>
-              <w:left w:val="none" w:color="000000" w:sz="4" w:space="0"/>
-              <w:bottom w:val="single" w:color="000000" w:sz="4" w:space="0"/>
-              <w:right w:val="single" w:color="000000" w:sz="4" w:space="0"/>
-            </w:tcBorders>
-            <w:tcW w:w="1224" w:type="dxa"/>
-            <w:vAlign w:val="bottom"/>
-            <w:textDirection w:val="lrTb"/>
-            <w:noWrap/>
-          </w:tcPr>
-          <w:p>
-            <w:pPr>
-              <w:pBdr/>
-              <w:spacing w:after="0" w:line="240" w:lineRule="auto"/>
-              <w:ind/>
-              <w:rPr>
-                <w:rFonts w:ascii="Times New Roman" w:hAnsi="Times New Roman" w:cs="Times New Roman"/>
-                <w:color w:val="000000"/>
-                <w:szCs w:val="24"/>
-              </w:rPr>
-            </w:pPr>
-            <w:r>
-              <w:rPr>
-                <w:rFonts w:ascii="Times New Roman" w:hAnsi="Times New Roman" w:cs="Times New Roman"/>
-                <w:color w:val="000000"/>
-                <w:szCs w:val="24"/>
-              </w:rPr>
-              <w:t xml:space="preserve"> </w:t>
-            </w:r>
-            <w:r>
-              <w:rPr>
-                <w:rFonts w:ascii="Times New Roman" w:hAnsi="Times New Roman" w:cs="Times New Roman"/>
-                <w:color w:val="000000"/>
-                <w:szCs w:val="24"/>
-              </w:rPr>
-            </w:r>
-            <w:r>
-              <w:rPr>
-                <w:rFonts w:ascii="Times New Roman" w:hAnsi="Times New Roman" w:cs="Times New Roman"/>
-                <w:color w:val="000000"/>
-                <w:szCs w:val="24"/>
-              </w:rPr>
-            </w:r>
-          </w:p>
-        </w:tc>
-        <w:tc>
-          <w:tcPr>
-            <w:shd w:val="clear" w:color="ffffff" w:fill="ffffff"/>
-            <w:tcBorders>
-              <w:top w:val="none" w:color="000000" w:sz="4" w:space="0"/>
-              <w:left w:val="none" w:color="000000" w:sz="4" w:space="0"/>
-              <w:bottom w:val="single" w:color="000000" w:sz="4" w:space="0"/>
-              <w:right w:val="single" w:color="000000" w:sz="4" w:space="0"/>
-            </w:tcBorders>
-            <w:tcW w:w="1926" w:type="dxa"/>
-            <w:vAlign w:val="bottom"/>
-            <w:textDirection w:val="lrTb"/>
-            <w:noWrap/>
-          </w:tcPr>
-          <w:p>
-            <w:pPr>
-              <w:pBdr/>
-              <w:spacing w:after="0" w:line="240" w:lineRule="auto"/>
-              <w:ind/>
-              <w:rPr>
-                <w:rFonts w:ascii="Times New Roman" w:hAnsi="Times New Roman" w:cs="Times New Roman"/>
-                <w:color w:val="000000"/>
-                <w:szCs w:val="24"/>
-              </w:rPr>
-            </w:pPr>
-            <w:r>
-              <w:rPr>
-                <w:rFonts w:ascii="Times New Roman" w:hAnsi="Times New Roman" w:cs="Times New Roman"/>
-                <w:color w:val="000000"/>
-                <w:szCs w:val="24"/>
-              </w:rPr>
-              <w:t xml:space="preserve"> </w:t>
-            </w:r>
-            <w:r>
-              <w:rPr>
-                <w:rFonts w:ascii="Times New Roman" w:hAnsi="Times New Roman" w:cs="Times New Roman"/>
-                <w:color w:val="000000"/>
-                <w:szCs w:val="24"/>
-              </w:rPr>
-            </w:r>
-            <w:r>
-              <w:rPr>
-                <w:rFonts w:ascii="Times New Roman" w:hAnsi="Times New Roman" w:cs="Times New Roman"/>
-                <w:color w:val="000000"/>
-                <w:szCs w:val="24"/>
-              </w:rPr>
-            </w:r>
-          </w:p>
-        </w:tc>
-      </w:tr>
-      <w:tr>
-        <w:trPr>
-          <w:trHeight w:val="320"/>
-        </w:trPr>
-        <w:tc>
-          <w:tcPr>
-            <w:shd w:val="clear" w:color="ffffff" w:fill="ffffff"/>
-            <w:tcBorders>
-              <w:top w:val="none" w:color="000000" w:sz="4" w:space="0"/>
-              <w:left w:val="single" w:color="000000" w:sz="4" w:space="0"/>
-              <w:bottom w:val="single" w:color="000000" w:sz="4" w:space="0"/>
-              <w:right w:val="single" w:color="000000" w:sz="4" w:space="0"/>
-            </w:tcBorders>
-            <w:tcW w:w="852" w:type="dxa"/>
-            <w:vAlign w:val="bottom"/>
-            <w:textDirection w:val="lrTb"/>
-            <w:noWrap/>
-          </w:tcPr>
-          <w:p>
-            <w:pPr>
-              <w:pBdr/>
-              <w:spacing w:after="0" w:line="240" w:lineRule="auto"/>
-              <w:ind/>
-              <w:rPr>
-                <w:rFonts w:ascii="Times New Roman" w:hAnsi="Times New Roman" w:cs="Times New Roman"/>
-                <w:color w:val="000000"/>
-                <w:szCs w:val="24"/>
-              </w:rPr>
-            </w:pPr>
-            <w:r>
-              <w:rPr>
-                <w:rFonts w:ascii="Times New Roman" w:hAnsi="Times New Roman" w:cs="Times New Roman"/>
-                <w:color w:val="000000"/>
-                <w:szCs w:val="24"/>
-              </w:rPr>
-              <w:t xml:space="preserve"> </w:t>
-            </w:r>
-            <w:r>
-              <w:rPr>
-                <w:rFonts w:ascii="Times New Roman" w:hAnsi="Times New Roman" w:cs="Times New Roman"/>
-                <w:color w:val="000000"/>
-                <w:szCs w:val="24"/>
-              </w:rPr>
-            </w:r>
-            <w:r>
-              <w:rPr>
-                <w:rFonts w:ascii="Times New Roman" w:hAnsi="Times New Roman" w:cs="Times New Roman"/>
-                <w:color w:val="000000"/>
-                <w:szCs w:val="24"/>
-              </w:rPr>
-            </w:r>
-          </w:p>
-        </w:tc>
-        <w:tc>
-          <w:tcPr>
-            <w:shd w:val="clear" w:color="ffffff" w:fill="ffffff"/>
-            <w:tcBorders>
-              <w:top w:val="none" w:color="000000" w:sz="4" w:space="0"/>
-              <w:left w:val="none" w:color="000000" w:sz="4" w:space="0"/>
-              <w:bottom w:val="single" w:color="000000" w:sz="4" w:space="0"/>
-              <w:right w:val="single" w:color="000000" w:sz="4" w:space="0"/>
-            </w:tcBorders>
-            <w:tcW w:w="1393" w:type="dxa"/>
-            <w:vAlign w:val="bottom"/>
-            <w:textDirection w:val="lrTb"/>
-            <w:noWrap/>
-          </w:tcPr>
-          <w:p>
-            <w:pPr>
-              <w:pBdr/>
-              <w:spacing w:after="0" w:line="240" w:lineRule="auto"/>
-              <w:ind/>
-              <w:rPr>
-                <w:rFonts w:ascii="Times New Roman" w:hAnsi="Times New Roman" w:cs="Times New Roman"/>
-                <w:color w:val="000000"/>
-                <w:szCs w:val="24"/>
-              </w:rPr>
-            </w:pPr>
-            <w:r>
-              <w:rPr>
-                <w:rFonts w:ascii="Times New Roman" w:hAnsi="Times New Roman" w:cs="Times New Roman"/>
-                <w:color w:val="000000"/>
-                <w:szCs w:val="24"/>
-              </w:rPr>
-              <w:t xml:space="preserve"> </w:t>
-            </w:r>
-            <w:r>
-              <w:rPr>
-                <w:rFonts w:ascii="Times New Roman" w:hAnsi="Times New Roman" w:cs="Times New Roman"/>
-                <w:color w:val="000000"/>
-                <w:szCs w:val="24"/>
-              </w:rPr>
-            </w:r>
-            <w:r>
-              <w:rPr>
-                <w:rFonts w:ascii="Times New Roman" w:hAnsi="Times New Roman" w:cs="Times New Roman"/>
-                <w:color w:val="000000"/>
-                <w:szCs w:val="24"/>
-              </w:rPr>
-            </w:r>
-          </w:p>
-        </w:tc>
-        <w:tc>
-          <w:tcPr>
-            <w:shd w:val="clear" w:color="ffffff" w:fill="ffffff"/>
-            <w:tcBorders>
-              <w:top w:val="none" w:color="000000" w:sz="4" w:space="0"/>
-              <w:left w:val="none" w:color="000000" w:sz="4" w:space="0"/>
-              <w:bottom w:val="single" w:color="000000" w:sz="4" w:space="0"/>
-              <w:right w:val="single" w:color="000000" w:sz="4" w:space="0"/>
-            </w:tcBorders>
-            <w:tcW w:w="4410" w:type="dxa"/>
-            <w:vAlign w:val="bottom"/>
-            <w:textDirection w:val="lrTb"/>
-            <w:noWrap/>
-          </w:tcPr>
-          <w:p>
-            <w:pPr>
-              <w:pBdr/>
-              <w:spacing w:after="0" w:line="240" w:lineRule="auto"/>
-              <w:ind/>
-              <w:rPr>
-                <w:rFonts w:ascii="Times New Roman" w:hAnsi="Times New Roman" w:cs="Times New Roman"/>
-                <w:color w:val="000000"/>
-                <w:szCs w:val="24"/>
-              </w:rPr>
-            </w:pPr>
-            <w:r>
-              <w:rPr>
-                <w:rFonts w:ascii="Times New Roman" w:hAnsi="Times New Roman" w:cs="Times New Roman"/>
-                <w:color w:val="000000"/>
-                <w:szCs w:val="24"/>
-              </w:rPr>
-              <w:t xml:space="preserve"> </w:t>
-            </w:r>
-            <w:r>
-              <w:rPr>
-                <w:rFonts w:ascii="Times New Roman" w:hAnsi="Times New Roman" w:cs="Times New Roman"/>
-                <w:color w:val="000000"/>
-                <w:szCs w:val="24"/>
-              </w:rPr>
-            </w:r>
-            <w:r>
-              <w:rPr>
-                <w:rFonts w:ascii="Times New Roman" w:hAnsi="Times New Roman" w:cs="Times New Roman"/>
-                <w:color w:val="000000"/>
-                <w:szCs w:val="24"/>
-              </w:rPr>
-            </w:r>
-          </w:p>
-        </w:tc>
-        <w:tc>
-          <w:tcPr>
-            <w:shd w:val="clear" w:color="ffffff" w:fill="ffffff"/>
-            <w:tcBorders>
-              <w:top w:val="none" w:color="000000" w:sz="4" w:space="0"/>
-              <w:left w:val="none" w:color="000000" w:sz="4" w:space="0"/>
-              <w:bottom w:val="single" w:color="000000" w:sz="4" w:space="0"/>
-              <w:right w:val="single" w:color="000000" w:sz="4" w:space="0"/>
-            </w:tcBorders>
-            <w:tcW w:w="1170" w:type="dxa"/>
-            <w:vAlign w:val="bottom"/>
-            <w:textDirection w:val="lrTb"/>
-            <w:noWrap/>
-          </w:tcPr>
-          <w:p>
-            <w:pPr>
-              <w:pBdr/>
-              <w:spacing w:after="0" w:line="240" w:lineRule="auto"/>
-              <w:ind/>
-              <w:rPr>
-                <w:rFonts w:ascii="Times New Roman" w:hAnsi="Times New Roman" w:cs="Times New Roman"/>
-                <w:color w:val="000000"/>
-                <w:szCs w:val="24"/>
-              </w:rPr>
-            </w:pPr>
-            <w:r>
-              <w:rPr>
-                <w:rFonts w:ascii="Times New Roman" w:hAnsi="Times New Roman" w:cs="Times New Roman"/>
-                <w:color w:val="000000"/>
-                <w:szCs w:val="24"/>
-              </w:rPr>
-              <w:t xml:space="preserve"> </w:t>
-            </w:r>
-            <w:r>
-              <w:rPr>
-                <w:rFonts w:ascii="Times New Roman" w:hAnsi="Times New Roman" w:cs="Times New Roman"/>
-                <w:color w:val="000000"/>
-                <w:szCs w:val="24"/>
-              </w:rPr>
-            </w:r>
-            <w:r>
-              <w:rPr>
-                <w:rFonts w:ascii="Times New Roman" w:hAnsi="Times New Roman" w:cs="Times New Roman"/>
-                <w:color w:val="000000"/>
-                <w:szCs w:val="24"/>
-              </w:rPr>
-            </w:r>
-          </w:p>
-        </w:tc>
-        <w:tc>
-          <w:tcPr>
-            <w:shd w:val="clear" w:color="ffffff" w:fill="ffffff"/>
-            <w:tcBorders>
-              <w:top w:val="none" w:color="000000" w:sz="4" w:space="0"/>
-              <w:left w:val="none" w:color="000000" w:sz="4" w:space="0"/>
-              <w:bottom w:val="single" w:color="000000" w:sz="4" w:space="0"/>
-              <w:right w:val="single" w:color="000000" w:sz="4" w:space="0"/>
-            </w:tcBorders>
-            <w:tcW w:w="1224" w:type="dxa"/>
-            <w:vAlign w:val="bottom"/>
-            <w:textDirection w:val="lrTb"/>
-            <w:noWrap/>
-          </w:tcPr>
-          <w:p>
-            <w:pPr>
-              <w:pBdr/>
-              <w:spacing w:after="0" w:line="240" w:lineRule="auto"/>
-              <w:ind/>
-              <w:rPr>
-                <w:rFonts w:ascii="Times New Roman" w:hAnsi="Times New Roman" w:cs="Times New Roman"/>
-                <w:color w:val="000000"/>
-                <w:szCs w:val="24"/>
-              </w:rPr>
-            </w:pPr>
-            <w:r>
-              <w:rPr>
-                <w:rFonts w:ascii="Times New Roman" w:hAnsi="Times New Roman" w:cs="Times New Roman"/>
-                <w:color w:val="000000"/>
-                <w:szCs w:val="24"/>
-              </w:rPr>
-              <w:t xml:space="preserve"> </w:t>
-            </w:r>
-            <w:r>
-              <w:rPr>
-                <w:rFonts w:ascii="Times New Roman" w:hAnsi="Times New Roman" w:cs="Times New Roman"/>
-                <w:color w:val="000000"/>
-                <w:szCs w:val="24"/>
-              </w:rPr>
-            </w:r>
-            <w:r>
-              <w:rPr>
-                <w:rFonts w:ascii="Times New Roman" w:hAnsi="Times New Roman" w:cs="Times New Roman"/>
-                <w:color w:val="000000"/>
-                <w:szCs w:val="24"/>
-              </w:rPr>
-            </w:r>
-          </w:p>
-        </w:tc>
-        <w:tc>
-          <w:tcPr>
-            <w:shd w:val="clear" w:color="ffffff" w:fill="ffffff"/>
-            <w:tcBorders>
-              <w:top w:val="none" w:color="000000" w:sz="4" w:space="0"/>
-              <w:left w:val="none" w:color="000000" w:sz="4" w:space="0"/>
-              <w:bottom w:val="single" w:color="000000" w:sz="4" w:space="0"/>
-              <w:right w:val="single" w:color="000000" w:sz="4" w:space="0"/>
-            </w:tcBorders>
-            <w:tcW w:w="1926" w:type="dxa"/>
-            <w:vAlign w:val="bottom"/>
-            <w:textDirection w:val="lrTb"/>
-            <w:noWrap/>
-          </w:tcPr>
-          <w:p>
-            <w:pPr>
-              <w:pBdr/>
-              <w:spacing w:after="0" w:line="240" w:lineRule="auto"/>
-              <w:ind/>
-              <w:rPr>
-                <w:rFonts w:ascii="Times New Roman" w:hAnsi="Times New Roman" w:cs="Times New Roman"/>
-                <w:color w:val="000000"/>
-                <w:szCs w:val="24"/>
-              </w:rPr>
-            </w:pPr>
-            <w:r>
-              <w:rPr>
-                <w:rFonts w:ascii="Times New Roman" w:hAnsi="Times New Roman" w:cs="Times New Roman"/>
-                <w:color w:val="000000"/>
-                <w:szCs w:val="24"/>
-              </w:rPr>
-              <w:t xml:space="preserve"> </w:t>
-            </w:r>
-            <w:r>
-              <w:rPr>
-                <w:rFonts w:ascii="Times New Roman" w:hAnsi="Times New Roman" w:cs="Times New Roman"/>
-                <w:color w:val="000000"/>
-                <w:szCs w:val="24"/>
-              </w:rPr>
-            </w:r>
-            <w:r>
-              <w:rPr>
-                <w:rFonts w:ascii="Times New Roman" w:hAnsi="Times New Roman" w:cs="Times New Roman"/>
-                <w:color w:val="000000"/>
-                <w:szCs w:val="24"/>
-              </w:rPr>
-            </w:r>
-          </w:p>
-        </w:tc>
-      </w:tr>
-      <w:tr>
-        <w:trPr>
-          <w:trHeight w:val="320"/>
-        </w:trPr>
-        <w:tc>
-          <w:tcPr>
-            <w:shd w:val="clear" w:color="ffffff" w:fill="ffffff"/>
-            <w:tcBorders>
-              <w:top w:val="none" w:color="000000" w:sz="4" w:space="0"/>
-              <w:left w:val="single" w:color="000000" w:sz="4" w:space="0"/>
-              <w:bottom w:val="single" w:color="000000" w:sz="4" w:space="0"/>
-              <w:right w:val="single" w:color="000000" w:sz="4" w:space="0"/>
-            </w:tcBorders>
-            <w:tcW w:w="852" w:type="dxa"/>
-            <w:vAlign w:val="bottom"/>
-            <w:textDirection w:val="lrTb"/>
-            <w:noWrap/>
-          </w:tcPr>
-          <w:p>
-            <w:pPr>
-              <w:pBdr/>
-              <w:spacing w:after="0" w:line="240" w:lineRule="auto"/>
-              <w:ind/>
-              <w:rPr>
-                <w:rFonts w:ascii="Times New Roman" w:hAnsi="Times New Roman" w:cs="Times New Roman"/>
-                <w:color w:val="000000"/>
-                <w:szCs w:val="24"/>
-              </w:rPr>
-            </w:pPr>
-            <w:r>
-              <w:rPr>
-                <w:rFonts w:ascii="Times New Roman" w:hAnsi="Times New Roman" w:cs="Times New Roman"/>
-                <w:color w:val="000000"/>
-                <w:szCs w:val="24"/>
-              </w:rPr>
-              <w:t xml:space="preserve"> </w:t>
-            </w:r>
-            <w:r>
-              <w:rPr>
-                <w:rFonts w:ascii="Times New Roman" w:hAnsi="Times New Roman" w:cs="Times New Roman"/>
-                <w:color w:val="000000"/>
-                <w:szCs w:val="24"/>
-              </w:rPr>
-            </w:r>
-            <w:r>
-              <w:rPr>
-                <w:rFonts w:ascii="Times New Roman" w:hAnsi="Times New Roman" w:cs="Times New Roman"/>
-                <w:color w:val="000000"/>
-                <w:szCs w:val="24"/>
-              </w:rPr>
-            </w:r>
-          </w:p>
-        </w:tc>
-        <w:tc>
-          <w:tcPr>
-            <w:shd w:val="clear" w:color="ffffff" w:fill="ffffff"/>
-            <w:tcBorders>
-              <w:top w:val="none" w:color="000000" w:sz="4" w:space="0"/>
-              <w:left w:val="none" w:color="000000" w:sz="4" w:space="0"/>
-              <w:bottom w:val="single" w:color="000000" w:sz="4" w:space="0"/>
-              <w:right w:val="single" w:color="000000" w:sz="4" w:space="0"/>
-            </w:tcBorders>
-            <w:tcW w:w="1393" w:type="dxa"/>
-            <w:vAlign w:val="bottom"/>
-            <w:textDirection w:val="lrTb"/>
-            <w:noWrap/>
-          </w:tcPr>
-          <w:p>
-            <w:pPr>
-              <w:pBdr/>
-              <w:spacing w:after="0" w:line="240" w:lineRule="auto"/>
-              <w:ind/>
-              <w:rPr>
-                <w:rFonts w:ascii="Times New Roman" w:hAnsi="Times New Roman" w:cs="Times New Roman"/>
-                <w:color w:val="000000"/>
-                <w:szCs w:val="24"/>
-              </w:rPr>
-            </w:pPr>
-            <w:r>
-              <w:rPr>
-                <w:rFonts w:ascii="Times New Roman" w:hAnsi="Times New Roman" w:cs="Times New Roman"/>
-                <w:color w:val="000000"/>
-                <w:szCs w:val="24"/>
-              </w:rPr>
-              <w:t xml:space="preserve"> </w:t>
-            </w:r>
-            <w:r>
-              <w:rPr>
-                <w:rFonts w:ascii="Times New Roman" w:hAnsi="Times New Roman" w:cs="Times New Roman"/>
-                <w:color w:val="000000"/>
-                <w:szCs w:val="24"/>
-              </w:rPr>
-            </w:r>
-            <w:r>
-              <w:rPr>
-                <w:rFonts w:ascii="Times New Roman" w:hAnsi="Times New Roman" w:cs="Times New Roman"/>
-                <w:color w:val="000000"/>
-                <w:szCs w:val="24"/>
-              </w:rPr>
-            </w:r>
-          </w:p>
-        </w:tc>
-        <w:tc>
-          <w:tcPr>
-            <w:shd w:val="clear" w:color="ffffff" w:fill="ffffff"/>
-            <w:tcBorders>
-              <w:top w:val="none" w:color="000000" w:sz="4" w:space="0"/>
-              <w:left w:val="none" w:color="000000" w:sz="4" w:space="0"/>
-              <w:bottom w:val="single" w:color="000000" w:sz="4" w:space="0"/>
-              <w:right w:val="single" w:color="000000" w:sz="4" w:space="0"/>
-            </w:tcBorders>
-            <w:tcW w:w="4410" w:type="dxa"/>
-            <w:vAlign w:val="bottom"/>
-            <w:textDirection w:val="lrTb"/>
-            <w:noWrap/>
-          </w:tcPr>
-          <w:p>
-            <w:pPr>
-              <w:pBdr/>
-              <w:spacing w:after="0" w:line="240" w:lineRule="auto"/>
-              <w:ind/>
-              <w:rPr>
-                <w:rFonts w:ascii="Times New Roman" w:hAnsi="Times New Roman" w:cs="Times New Roman"/>
-                <w:color w:val="000000"/>
-                <w:szCs w:val="24"/>
-              </w:rPr>
-            </w:pPr>
-            <w:r>
-              <w:rPr>
-                <w:rFonts w:ascii="Times New Roman" w:hAnsi="Times New Roman" w:cs="Times New Roman"/>
-                <w:color w:val="000000"/>
-                <w:szCs w:val="24"/>
-              </w:rPr>
-              <w:t xml:space="preserve"> </w:t>
-            </w:r>
-            <w:r>
-              <w:rPr>
-                <w:rFonts w:ascii="Times New Roman" w:hAnsi="Times New Roman" w:cs="Times New Roman"/>
-                <w:color w:val="000000"/>
-                <w:szCs w:val="24"/>
-              </w:rPr>
-            </w:r>
-            <w:r>
-              <w:rPr>
-                <w:rFonts w:ascii="Times New Roman" w:hAnsi="Times New Roman" w:cs="Times New Roman"/>
-                <w:color w:val="000000"/>
-                <w:szCs w:val="24"/>
-              </w:rPr>
-            </w:r>
-          </w:p>
-        </w:tc>
-        <w:tc>
-          <w:tcPr>
-            <w:shd w:val="clear" w:color="ffffff" w:fill="ffffff"/>
-            <w:tcBorders>
-              <w:top w:val="none" w:color="000000" w:sz="4" w:space="0"/>
-              <w:left w:val="none" w:color="000000" w:sz="4" w:space="0"/>
-              <w:bottom w:val="single" w:color="000000" w:sz="4" w:space="0"/>
-              <w:right w:val="single" w:color="000000" w:sz="4" w:space="0"/>
-            </w:tcBorders>
-            <w:tcW w:w="1170" w:type="dxa"/>
-            <w:vAlign w:val="bottom"/>
-            <w:textDirection w:val="lrTb"/>
-            <w:noWrap/>
-          </w:tcPr>
-          <w:p>
-            <w:pPr>
-              <w:pBdr/>
-              <w:spacing w:after="0" w:line="240" w:lineRule="auto"/>
-              <w:ind/>
-              <w:rPr>
-                <w:rFonts w:ascii="Times New Roman" w:hAnsi="Times New Roman" w:cs="Times New Roman"/>
-                <w:color w:val="000000"/>
-                <w:szCs w:val="24"/>
-              </w:rPr>
-            </w:pPr>
-            <w:r>
-              <w:rPr>
-                <w:rFonts w:ascii="Times New Roman" w:hAnsi="Times New Roman" w:cs="Times New Roman"/>
-                <w:color w:val="000000"/>
-                <w:szCs w:val="24"/>
-              </w:rPr>
-              <w:t xml:space="preserve"> </w:t>
-            </w:r>
-            <w:r>
-              <w:rPr>
-                <w:rFonts w:ascii="Times New Roman" w:hAnsi="Times New Roman" w:cs="Times New Roman"/>
-                <w:color w:val="000000"/>
-                <w:szCs w:val="24"/>
-              </w:rPr>
-            </w:r>
-            <w:r>
-              <w:rPr>
-                <w:rFonts w:ascii="Times New Roman" w:hAnsi="Times New Roman" w:cs="Times New Roman"/>
-                <w:color w:val="000000"/>
-                <w:szCs w:val="24"/>
-              </w:rPr>
-            </w:r>
-          </w:p>
-        </w:tc>
-        <w:tc>
-          <w:tcPr>
-            <w:shd w:val="clear" w:color="ffffff" w:fill="ffffff"/>
-            <w:tcBorders>
-              <w:top w:val="none" w:color="000000" w:sz="4" w:space="0"/>
-              <w:left w:val="none" w:color="000000" w:sz="4" w:space="0"/>
-              <w:bottom w:val="single" w:color="000000" w:sz="4" w:space="0"/>
-              <w:right w:val="single" w:color="000000" w:sz="4" w:space="0"/>
-            </w:tcBorders>
-            <w:tcW w:w="1224" w:type="dxa"/>
-            <w:vAlign w:val="bottom"/>
-            <w:textDirection w:val="lrTb"/>
-            <w:noWrap/>
-          </w:tcPr>
-          <w:p>
-            <w:pPr>
-              <w:pBdr/>
-              <w:spacing w:after="0" w:line="240" w:lineRule="auto"/>
-              <w:ind/>
-              <w:rPr>
-                <w:rFonts w:ascii="Times New Roman" w:hAnsi="Times New Roman" w:cs="Times New Roman"/>
-                <w:color w:val="000000"/>
-                <w:szCs w:val="24"/>
-              </w:rPr>
-            </w:pPr>
-            <w:r>
-              <w:rPr>
-                <w:rFonts w:ascii="Times New Roman" w:hAnsi="Times New Roman" w:cs="Times New Roman"/>
-                <w:color w:val="000000"/>
-                <w:szCs w:val="24"/>
-              </w:rPr>
-              <w:t xml:space="preserve"> </w:t>
-            </w:r>
-            <w:r>
-              <w:rPr>
-                <w:rFonts w:ascii="Times New Roman" w:hAnsi="Times New Roman" w:cs="Times New Roman"/>
-                <w:color w:val="000000"/>
-                <w:szCs w:val="24"/>
-              </w:rPr>
-            </w:r>
-            <w:r>
-              <w:rPr>
-                <w:rFonts w:ascii="Times New Roman" w:hAnsi="Times New Roman" w:cs="Times New Roman"/>
-                <w:color w:val="000000"/>
-                <w:szCs w:val="24"/>
-              </w:rPr>
-            </w:r>
-          </w:p>
-        </w:tc>
-        <w:tc>
-          <w:tcPr>
-            <w:shd w:val="clear" w:color="ffffff" w:fill="ffffff"/>
-            <w:tcBorders>
-              <w:top w:val="none" w:color="000000" w:sz="4" w:space="0"/>
-              <w:left w:val="none" w:color="000000" w:sz="4" w:space="0"/>
-              <w:bottom w:val="single" w:color="000000" w:sz="4" w:space="0"/>
-              <w:right w:val="single" w:color="000000" w:sz="4" w:space="0"/>
-            </w:tcBorders>
-            <w:tcW w:w="1926" w:type="dxa"/>
-            <w:vAlign w:val="bottom"/>
-            <w:textDirection w:val="lrTb"/>
-            <w:noWrap/>
-          </w:tcPr>
-          <w:p>
-            <w:pPr>
-              <w:pBdr/>
-              <w:spacing w:after="0" w:line="240" w:lineRule="auto"/>
-              <w:ind/>
-              <w:rPr>
-                <w:rFonts w:ascii="Times New Roman" w:hAnsi="Times New Roman" w:cs="Times New Roman"/>
-                <w:color w:val="000000"/>
-                <w:szCs w:val="24"/>
-              </w:rPr>
-            </w:pPr>
-            <w:r>
-              <w:rPr>
-                <w:rFonts w:ascii="Times New Roman" w:hAnsi="Times New Roman" w:cs="Times New Roman"/>
-                <w:color w:val="000000"/>
-                <w:szCs w:val="24"/>
-              </w:rPr>
-              <w:t xml:space="preserve"> </w:t>
+              <w:tab/>
             </w:r>
             <w:r>
               <w:rPr>
@@ -2340,79 +1486,11 @@
     <w:p>
       <w:pPr>
         <w:pBdr/>
-        <w:tabs>
-          <w:tab w:val="left" w:leader="none" w:pos="-1440"/>
-        </w:tabs>
-        <w:spacing w:after="0" w:line="240" w:lineRule="auto"/>
-        <w:ind/>
-        <w:rPr>
-          <w:rFonts w:ascii="Times New Roman" w:hAnsi="Times New Roman" w:cs="Times New Roman"/>
-          <w:highlight w:val="none"/>
-        </w:rPr>
-      </w:pPr>
-      <w:r>
-        <w:rPr>
-          <w:rFonts w:ascii="Times New Roman" w:hAnsi="Times New Roman" w:cs="Times New Roman"/>
-          <w:szCs w:val="24"/>
-        </w:rPr>
-      </w:r>
-      <w:r>
-        <w:rPr>
-          <w:rFonts w:ascii="Times New Roman" w:hAnsi="Times New Roman" w:cs="Times New Roman"/>
-          <w:szCs w:val="24"/>
-        </w:rPr>
-        <w:t xml:space="preserve">{/eras_programs}</w:t>
-      </w:r>
-      <w:r>
-        <w:rPr>
-          <w:rFonts w:ascii="Times New Roman" w:hAnsi="Times New Roman" w:cs="Times New Roman"/>
-          <w:highlight w:val="none"/>
-        </w:rPr>
-      </w:r>
-      <w:r>
-        <w:rPr>
-          <w:rFonts w:ascii="Times New Roman" w:hAnsi="Times New Roman" w:cs="Times New Roman"/>
-          <w:highlight w:val="none"/>
-        </w:rPr>
-      </w:r>
-    </w:p>
-    <w:p>
-      <w:pPr>
-        <w:pBdr/>
-        <w:tabs>
-          <w:tab w:val="left" w:leader="none" w:pos="-1440"/>
-        </w:tabs>
-        <w:spacing w:after="0" w:line="240" w:lineRule="auto"/>
-        <w:ind/>
-        <w:rPr>
-          <w:rFonts w:ascii="Times New Roman" w:hAnsi="Times New Roman" w:cs="Times New Roman"/>
-        </w:rPr>
-      </w:pPr>
-      <w:r>
-        <w:rPr>
-          <w:rFonts w:ascii="Times New Roman" w:hAnsi="Times New Roman" w:cs="Times New Roman"/>
-          <w:szCs w:val="24"/>
-          <w:highlight w:val="none"/>
-        </w:rPr>
-      </w:r>
-      <w:r>
-        <w:rPr>
-          <w:rFonts w:ascii="Times New Roman" w:hAnsi="Times New Roman" w:cs="Times New Roman"/>
-          <w:szCs w:val="24"/>
-          <w:highlight w:val="none"/>
-        </w:rPr>
-        <w:t xml:space="preserve">{#non_eras_programs}</w:t>
-      </w:r>
-      <w:r>
-        <w:rPr>
-          <w:rFonts w:ascii="Times New Roman" w:hAnsi="Times New Roman" w:cs="Times New Roman"/>
-        </w:rPr>
-      </w:r>
-      <w:r>
-        <w:rPr>
-          <w:rFonts w:ascii="Times New Roman" w:hAnsi="Times New Roman" w:cs="Times New Roman"/>
-        </w:rPr>
-      </w:r>
+        <w:spacing/>
+        <w:ind/>
+        <w:rPr/>
+      </w:pPr>
+      <w:r/>
     </w:p>
     <w:tbl>
       <w:tblPr>
@@ -2900,10 +1978,56 @@
               <w:rPr>
                 <w:rFonts w:ascii="Times New Roman" w:hAnsi="Times New Roman" w:cs="Times New Roman"/>
                 <w:color w:val="000000"/>
-                <w:sz w:val="22"/>
-                <w:szCs w:val="24"/>
+                <w:sz w:val="14"/>
+                <w:szCs w:val="14"/>
               </w:rPr>
             </w:pPr>
+            <w:r>
+              <w:rPr>
+                <w:rFonts w:ascii="Times New Roman" w:hAnsi="Times New Roman" w:cs="Times New Roman"/>
+                <w:color w:val="000000"/>
+                <w:sz w:val="20"/>
+                <w:szCs w:val="22"/>
+              </w:rPr>
+            </w:r>
+            <w:r>
+              <w:rPr>
+                <w:rFonts w:ascii="Times New Roman" w:hAnsi="Times New Roman" w:cs="Times New Roman"/>
+                <w:color w:val="000000"/>
+                <w:sz w:val="14"/>
+                <w:szCs w:val="16"/>
+              </w:rPr>
+              <w:t xml:space="preserve">{#non_eras_programs}</w:t>
+            </w:r>
+            <w:r>
+              <w:rPr>
+                <w:rFonts w:ascii="Times New Roman" w:hAnsi="Times New Roman" w:cs="Times New Roman"/>
+                <w:color w:val="000000"/>
+                <w:sz w:val="44"/>
+                <w:szCs w:val="48"/>
+              </w:rPr>
+            </w:r>
+          </w:p>
+          <w:p>
+            <w:pPr>
+              <w:pBdr/>
+              <w:spacing w:after="0" w:line="240" w:lineRule="auto"/>
+              <w:ind/>
+              <w:rPr>
+                <w:rFonts w:ascii="Times New Roman" w:hAnsi="Times New Roman" w:cs="Times New Roman"/>
+                <w:color w:val="000000"/>
+                <w:sz w:val="22"/>
+                <w:szCs w:val="22"/>
+              </w:rPr>
+            </w:pPr>
+            <w:r>
+              <w:rPr>
+                <w:rFonts w:ascii="Times New Roman" w:hAnsi="Times New Roman" w:cs="Times New Roman"/>
+                <w:color w:val="000000"/>
+                <w:sz w:val="2"/>
+                <w:szCs w:val="4"/>
+              </w:rPr>
+            </w:r>
             <w:r>
               <w:rPr>
                 <w:rFonts w:ascii="Times New Roman" w:hAnsi="Times New Roman" w:cs="Times New Roman"/>
@@ -2921,14 +2045,7 @@
                 <w:szCs w:val="24"/>
               </w:rPr>
             </w:r>
-            <w:r>
-              <w:rPr>
-                <w:rFonts w:ascii="Times New Roman" w:hAnsi="Times New Roman" w:cs="Times New Roman"/>
-                <w:color w:val="000000"/>
-                <w:sz w:val="22"/>
-                <w:szCs w:val="24"/>
-              </w:rPr>
-            </w:r>
+            <w:r/>
           </w:p>
         </w:tc>
         <w:tc>
@@ -3234,7 +2351,6 @@
               <w:rPr>
                 <w:rFonts w:ascii="Times New Roman" w:hAnsi="Times New Roman" w:cs="Times New Roman"/>
                 <w:color w:val="000000"/>
-                <w:szCs w:val="24"/>
               </w:rPr>
             </w:pPr>
             <w:r>
@@ -3260,11 +2376,49 @@
                 <w:szCs w:val="24"/>
               </w:rPr>
             </w:r>
+          </w:p>
+          <w:p>
+            <w:pPr>
+              <w:pBdr/>
+              <w:spacing w:after="0" w:line="240" w:lineRule="auto"/>
+              <w:ind/>
+              <w:jc w:val="center"/>
+              <w:rPr>
+                <w:rFonts w:ascii="Times New Roman" w:hAnsi="Times New Roman" w:cs="Times New Roman"/>
+                <w:color w:val="000000"/>
+                <w:sz w:val="44"/>
+                <w:szCs w:val="44"/>
+              </w:rPr>
+            </w:pPr>
             <w:r>
               <w:rPr>
                 <w:rFonts w:ascii="Times New Roman" w:hAnsi="Times New Roman" w:cs="Times New Roman"/>
                 <w:color w:val="000000"/>
+                <w:sz w:val="44"/>
+                <w:szCs w:val="48"/>
+              </w:rPr>
+            </w:r>
+            <w:r>
+              <w:rPr>
+                <w:rFonts w:ascii="Times New Roman" w:hAnsi="Times New Roman" w:cs="Times New Roman"/>
+                <w:color w:val="000000"/>
+                <w:sz w:val="22"/>
                 <w:szCs w:val="24"/>
+              </w:rPr>
+              <w:t xml:space="preserve">{/eras_programs} </w:t>
+            </w:r>
+            <w:r>
+              <w:rPr>
+                <w:rFonts w:ascii="Times New Roman" w:hAnsi="Times New Roman" w:cs="Times New Roman"/>
+                <w:color w:val="000000"/>
+                <w:sz w:val="44"/>
+                <w:szCs w:val="48"/>
+              </w:rPr>
+            </w:r>
+            <w:r>
+              <w:rPr>
+                <w:sz w:val="44"/>
+                <w:szCs w:val="44"/>
               </w:rPr>
             </w:r>
           </w:p>
@@ -4448,43 +3602,11 @@
     <w:p>
       <w:pPr>
         <w:pBdr/>
-        <w:spacing w:after="0" w:line="240" w:lineRule="auto"/>
-        <w:ind/>
-        <w:rPr>
-          <w:rFonts w:ascii="Times New Roman" w:hAnsi="Times New Roman" w:cs="Times New Roman"/>
-          <w:b/>
-          <w:bCs/>
-        </w:rPr>
-      </w:pPr>
-      <w:r>
-        <w:rPr>
-          <w:rFonts w:ascii="Times New Roman" w:hAnsi="Times New Roman" w:cs="Times New Roman"/>
-          <w:b/>
-          <w:bCs/>
-        </w:rPr>
-      </w:r>
-      <w:r>
-        <w:rPr>
-          <w:rFonts w:ascii="Times New Roman" w:hAnsi="Times New Roman" w:cs="Times New Roman"/>
-          <w:b/>
-          <w:bCs/>
-        </w:rPr>
-        <w:t xml:space="preserve">{/non_eras_programs}</w:t>
-      </w:r>
-      <w:r>
-        <w:rPr>
-          <w:rFonts w:ascii="Times New Roman" w:hAnsi="Times New Roman" w:cs="Times New Roman"/>
-          <w:b/>
-          <w:bCs/>
-        </w:rPr>
-      </w:r>
-      <w:r>
-        <w:rPr>
-          <w:rFonts w:ascii="Times New Roman" w:hAnsi="Times New Roman" w:cs="Times New Roman"/>
-          <w:b/>
-          <w:bCs/>
-        </w:rPr>
-      </w:r>
+        <w:spacing/>
+        <w:ind/>
+        <w:rPr/>
+      </w:pPr>
+      <w:r/>
     </w:p>
     <w:tbl>
       <w:tblPr>
@@ -4536,7 +3658,6 @@
               <w:t xml:space="preserve">Total Number # of Programs: {all_count}</w:t>
             </w:r>
             <w:r/>
-            <w:r/>
           </w:p>
           <w:p>
             <w:pPr>
@@ -4555,7 +3676,6 @@
               </w:rPr>
               <w:t xml:space="preserve">ERAS Programs: {eras_count}</w:t>
             </w:r>
-            <w:r/>
             <w:r/>
           </w:p>
           <w:p>
@@ -5219,7 +4339,7 @@
       </w:pPr>
       <w:r>
         <w:rPr>
-          <w:rStyle w:val="1_1"/>
+          <w:rStyle w:val="992"/>
         </w:rPr>
       </w:r>
       <w:r>
@@ -5240,7 +4360,6 @@
         <w:ind/>
         <w:rPr/>
       </w:pPr>
-      <w:r/>
       <w:r/>
       <w:r/>
     </w:p>
@@ -39838,7 +38957,7 @@
       </w:tcPr>
     </w:tblStylePr>
   </w:style>
-  <w:style w:type="character" w:styleId="1_1" w:customStyle="1">
+  <w:style w:type="character" w:styleId="992" w:customStyle="1">
     <w:name w:val="annotation reference"/>
     <w:basedOn w:val="983"/>
     <w:uiPriority w:val="99"/>

</xml_diff>